<commit_message>
Added functionaliy to generate many numbers at once. Grouped unit tests into fast and slow.
</commit_message>
<xml_diff>
--- a/nor-id-num.docx
+++ b/nor-id-num.docx
@@ -9,6 +9,8 @@
           <w:lang w:val="en-US"/>
         </w:rPr>
       </w:pPr>
+      <w:bookmarkStart w:id="0" w:name="_GoBack"/>
+      <w:bookmarkEnd w:id="0"/>
       <w:r>
         <w:rPr>
           <w:lang w:val="en-US"/>
@@ -121,19 +123,7 @@
         <w:rPr>
           <w:lang w:val="en-US"/>
         </w:rPr>
-        <w:t xml:space="preserve">Organization </w:t>
-      </w:r>
-      <w:r>
-        <w:rPr>
-          <w:lang w:val="en-US"/>
-        </w:rPr>
-        <w:t xml:space="preserve">numbers </w:t>
-      </w:r>
-      <w:r>
-        <w:rPr>
-          <w:lang w:val="en-US"/>
-        </w:rPr>
-        <w:t>identify commercial organizations as well as non-profit organizations</w:t>
+        <w:t>Organization numbers identify commercial organizations as well as non-profit organizations</w:t>
       </w:r>
       <w:r>
         <w:rPr>
@@ -514,6 +504,12 @@
         </w:rPr>
         <w:t>Generating</w:t>
       </w:r>
+      <w:r>
+        <w:rPr>
+          <w:lang w:val="en-US"/>
+        </w:rPr>
+        <w:t xml:space="preserve"> one number at a time</w:t>
+      </w:r>
     </w:p>
     <w:p>
       <w:pPr>
@@ -626,8 +622,345 @@
         </w:rPr>
         <w:t>nerated number will match that.</w:t>
       </w:r>
-      <w:bookmarkStart w:id="0" w:name="_GoBack"/>
-      <w:bookmarkEnd w:id="0"/>
+    </w:p>
+    <w:p>
+      <w:pPr>
+        <w:pStyle w:val="Overskrift2"/>
+        <w:rPr>
+          <w:lang w:val="en-US"/>
+        </w:rPr>
+      </w:pPr>
+      <w:r>
+        <w:rPr>
+          <w:lang w:val="en-US"/>
+        </w:rPr>
+        <w:t>Generating several numbers at once</w:t>
+      </w:r>
+    </w:p>
+    <w:p>
+      <w:pPr>
+        <w:pStyle w:val="Overskrift3"/>
+        <w:rPr>
+          <w:lang w:val="en-US"/>
+        </w:rPr>
+      </w:pPr>
+      <w:r>
+        <w:rPr>
+          <w:lang w:val="en-US"/>
+        </w:rPr>
+        <w:t>All possible</w:t>
+      </w:r>
+    </w:p>
+    <w:p>
+      <w:pPr>
+        <w:rPr>
+          <w:lang w:val="en-US"/>
+        </w:rPr>
+      </w:pPr>
+      <w:r>
+        <w:rPr>
+          <w:lang w:val="en-US"/>
+        </w:rPr>
+        <w:t xml:space="preserve">The </w:t>
+      </w:r>
+      <w:proofErr w:type="spellStart"/>
+      <w:r>
+        <w:rPr>
+          <w:lang w:val="en-US"/>
+        </w:rPr>
+        <w:t>statis</w:t>
+      </w:r>
+      <w:proofErr w:type="spellEnd"/>
+      <w:r>
+        <w:rPr>
+          <w:lang w:val="en-US"/>
+        </w:rPr>
+        <w:t xml:space="preserve"> method </w:t>
+      </w:r>
+      <w:proofErr w:type="spellStart"/>
+      <w:r>
+        <w:rPr>
+          <w:lang w:val="en-US"/>
+        </w:rPr>
+        <w:t>AllPossible</w:t>
+      </w:r>
+      <w:proofErr w:type="spellEnd"/>
+      <w:r>
+        <w:rPr>
+          <w:lang w:val="en-US"/>
+        </w:rPr>
+        <w:t xml:space="preserve"> returns all possible numbers in an </w:t>
+      </w:r>
+      <w:proofErr w:type="spellStart"/>
+      <w:r>
+        <w:rPr>
+          <w:rFonts w:ascii="Lucida Console" w:hAnsi="Lucida Console"/>
+          <w:sz w:val="20"/>
+          <w:szCs w:val="20"/>
+          <w:lang w:val="en-US"/>
+        </w:rPr>
+        <w:t>IEnumerable</w:t>
+      </w:r>
+      <w:proofErr w:type="spellEnd"/>
+      <w:r>
+        <w:rPr>
+          <w:rFonts w:ascii="Lucida Console" w:hAnsi="Lucida Console"/>
+          <w:sz w:val="20"/>
+          <w:szCs w:val="20"/>
+          <w:lang w:val="en-US"/>
+        </w:rPr>
+        <w:t>&lt;&gt;</w:t>
+      </w:r>
+      <w:r>
+        <w:rPr>
+          <w:lang w:val="en-US"/>
+        </w:rPr>
+        <w:t xml:space="preserve"> collection. The </w:t>
+      </w:r>
+      <w:proofErr w:type="gramStart"/>
+      <w:r>
+        <w:rPr>
+          <w:lang w:val="en-US"/>
+        </w:rPr>
+        <w:t>number of legal possibilities are</w:t>
+      </w:r>
+      <w:proofErr w:type="gramEnd"/>
+      <w:r>
+        <w:rPr>
+          <w:lang w:val="en-US"/>
+        </w:rPr>
+        <w:t xml:space="preserve"> found in the constant </w:t>
+      </w:r>
+      <w:proofErr w:type="spellStart"/>
+      <w:r>
+        <w:rPr>
+          <w:rFonts w:ascii="Lucida Console" w:hAnsi="Lucida Console"/>
+          <w:sz w:val="20"/>
+          <w:szCs w:val="20"/>
+          <w:lang w:val="en-US"/>
+        </w:rPr>
+        <w:t>PossibleLegalVariations</w:t>
+      </w:r>
+      <w:proofErr w:type="spellEnd"/>
+      <w:r>
+        <w:rPr>
+          <w:lang w:val="en-US"/>
+        </w:rPr>
+        <w:t xml:space="preserve"> (</w:t>
+      </w:r>
+      <w:r>
+        <w:rPr>
+          <w:lang w:val="en-US"/>
+        </w:rPr>
+        <w:t>18</w:t>
+      </w:r>
+      <w:r>
+        <w:rPr>
+          <w:lang w:val="en-US"/>
+        </w:rPr>
+        <w:t>,</w:t>
+      </w:r>
+      <w:r>
+        <w:rPr>
+          <w:lang w:val="en-US"/>
+        </w:rPr>
+        <w:t>181</w:t>
+      </w:r>
+      <w:r>
+        <w:rPr>
+          <w:lang w:val="en-US"/>
+        </w:rPr>
+        <w:t>,</w:t>
+      </w:r>
+      <w:r>
+        <w:rPr>
+          <w:lang w:val="en-US"/>
+        </w:rPr>
+        <w:t>818</w:t>
+      </w:r>
+      <w:r>
+        <w:rPr>
+          <w:lang w:val="en-US"/>
+        </w:rPr>
+        <w:t xml:space="preserve"> for organization numbers, </w:t>
+      </w:r>
+      <w:r>
+        <w:rPr>
+          <w:lang w:val="en-US"/>
+        </w:rPr>
+        <w:t>26</w:t>
+      </w:r>
+      <w:r>
+        <w:rPr>
+          <w:lang w:val="en-US"/>
+        </w:rPr>
+        <w:t>,</w:t>
+      </w:r>
+      <w:r>
+        <w:rPr>
+          <w:lang w:val="en-US"/>
+        </w:rPr>
+        <w:t>412</w:t>
+      </w:r>
+      <w:r>
+        <w:rPr>
+          <w:lang w:val="en-US"/>
+        </w:rPr>
+        <w:t>,</w:t>
+      </w:r>
+      <w:r>
+        <w:rPr>
+          <w:lang w:val="en-US"/>
+        </w:rPr>
+        <w:t>179</w:t>
+      </w:r>
+      <w:r>
+        <w:rPr>
+          <w:lang w:val="en-US"/>
+        </w:rPr>
+        <w:t xml:space="preserve"> for birth numbers, and </w:t>
+      </w:r>
+      <w:r>
+        <w:rPr>
+          <w:lang w:val="en-US"/>
+        </w:rPr>
+        <w:t>26</w:t>
+      </w:r>
+      <w:r>
+        <w:rPr>
+          <w:lang w:val="en-US"/>
+        </w:rPr>
+        <w:t>,</w:t>
+      </w:r>
+      <w:r>
+        <w:rPr>
+          <w:lang w:val="en-US"/>
+        </w:rPr>
+        <w:t>412</w:t>
+      </w:r>
+      <w:r>
+        <w:rPr>
+          <w:lang w:val="en-US"/>
+        </w:rPr>
+        <w:t>,</w:t>
+      </w:r>
+      <w:r>
+        <w:rPr>
+          <w:lang w:val="en-US"/>
+        </w:rPr>
+        <w:t>204</w:t>
+      </w:r>
+      <w:r>
+        <w:rPr>
+          <w:lang w:val="en-US"/>
+        </w:rPr>
+        <w:t xml:space="preserve"> for D-numbers).</w:t>
+      </w:r>
+    </w:p>
+    <w:p>
+      <w:pPr>
+        <w:rPr>
+          <w:lang w:val="en-US"/>
+        </w:rPr>
+      </w:pPr>
+      <w:r>
+        <w:rPr>
+          <w:lang w:val="en-US"/>
+        </w:rPr>
+        <w:lastRenderedPageBreak/>
+        <w:t>Warning: Generating all those numbers may consume a considerable amount of time! Be patient, the method will eventually finish.</w:t>
+      </w:r>
+    </w:p>
+    <w:p>
+      <w:pPr>
+        <w:pStyle w:val="Overskrift3"/>
+        <w:rPr>
+          <w:lang w:val="en-US"/>
+        </w:rPr>
+      </w:pPr>
+      <w:r>
+        <w:rPr>
+          <w:lang w:val="en-US"/>
+        </w:rPr>
+        <w:t>As many as you want</w:t>
+      </w:r>
+    </w:p>
+    <w:p>
+      <w:pPr>
+        <w:rPr>
+          <w:lang w:val="en-US"/>
+        </w:rPr>
+      </w:pPr>
+      <w:r>
+        <w:rPr>
+          <w:lang w:val="en-US"/>
+        </w:rPr>
+        <w:t xml:space="preserve">The static method </w:t>
+      </w:r>
+      <w:proofErr w:type="spellStart"/>
+      <w:r>
+        <w:rPr>
+          <w:lang w:val="en-US"/>
+        </w:rPr>
+        <w:t>ManyRandom</w:t>
+      </w:r>
+      <w:proofErr w:type="spellEnd"/>
+      <w:r>
+        <w:rPr>
+          <w:lang w:val="en-US"/>
+        </w:rPr>
+        <w:t xml:space="preserve"> accepts a count and returns that many identity numbers in an </w:t>
+      </w:r>
+      <w:proofErr w:type="spellStart"/>
+      <w:r>
+        <w:rPr>
+          <w:lang w:val="en-US"/>
+        </w:rPr>
+        <w:t>IEnumberable</w:t>
+      </w:r>
+      <w:proofErr w:type="spellEnd"/>
+      <w:r>
+        <w:rPr>
+          <w:lang w:val="en-US"/>
+        </w:rPr>
+        <w:t xml:space="preserve">&lt;&gt; collection. </w:t>
+      </w:r>
+      <w:r>
+        <w:rPr>
+          <w:lang w:val="en-US"/>
+        </w:rPr>
+        <w:t>First a</w:t>
+      </w:r>
+      <w:r>
+        <w:rPr>
+          <w:lang w:val="en-US"/>
+        </w:rPr>
+        <w:t xml:space="preserve">ll possible numbers are generated, then the requested number are picked from those generated. This way, generating 10 numbers takes </w:t>
+      </w:r>
+      <w:r>
+        <w:rPr>
+          <w:lang w:val="en-US"/>
+        </w:rPr>
+        <w:t>(</w:t>
+      </w:r>
+      <w:r>
+        <w:rPr>
+          <w:lang w:val="en-US"/>
+        </w:rPr>
+        <w:t>almost</w:t>
+      </w:r>
+      <w:r>
+        <w:rPr>
+          <w:lang w:val="en-US"/>
+        </w:rPr>
+        <w:t>)</w:t>
+      </w:r>
+      <w:r>
+        <w:rPr>
+          <w:lang w:val="en-US"/>
+        </w:rPr>
+        <w:t xml:space="preserve"> as long as generating 10,000,000.</w:t>
+      </w:r>
     </w:p>
     <w:sectPr>
       <w:pgSz w:w="12240" w:h="15840"/>
@@ -1767,7 +2100,7 @@
 </file>
 
 <file path=customXml/itemProps1.xml><?xml version="1.0" encoding="utf-8"?>
-<ds:datastoreItem xmlns:ds="http://schemas.openxmlformats.org/officeDocument/2006/customXml" ds:itemID="{7A7EDAB0-C86F-402A-B658-1C07C323FC38}">
+<ds:datastoreItem xmlns:ds="http://schemas.openxmlformats.org/officeDocument/2006/customXml" ds:itemID="{450B5F00-841B-438D-8747-31C4973E1CC8}">
   <ds:schemaRefs>
     <ds:schemaRef ds:uri="http://schemas.openxmlformats.org/officeDocument/2006/bibliography"/>
   </ds:schemaRefs>

</xml_diff>

<commit_message>
Added command line interface. Fixed a bug when generating many ID numbers. Fixed a bug when generating birth number or D-number using a pattern.
</commit_message>
<xml_diff>
--- a/nor-id-num.docx
+++ b/nor-id-num.docx
@@ -9,8 +9,6 @@
           <w:lang w:val="en-US"/>
         </w:rPr>
       </w:pPr>
-      <w:bookmarkStart w:id="0" w:name="_GoBack"/>
-      <w:bookmarkEnd w:id="0"/>
       <w:r>
         <w:rPr>
           <w:lang w:val="en-US"/>
@@ -273,7 +271,19 @@
         <w:rPr>
           <w:lang w:val="en-US"/>
         </w:rPr>
-        <w:t>The Visual Studio solution consists of 3 projects:</w:t>
+        <w:t>The Visu</w:t>
+      </w:r>
+      <w:r>
+        <w:rPr>
+          <w:lang w:val="en-US"/>
+        </w:rPr>
+        <w:t>al Studio solution consists of 4</w:t>
+      </w:r>
+      <w:r>
+        <w:rPr>
+          <w:lang w:val="en-US"/>
+        </w:rPr>
+        <w:t xml:space="preserve"> projects:</w:t>
       </w:r>
     </w:p>
     <w:p>
@@ -309,7 +319,7 @@
         <w:rPr>
           <w:lang w:val="en-US"/>
         </w:rPr>
-        <w:t>NinUi</w:t>
+        <w:t>NinCmd</w:t>
       </w:r>
     </w:p>
     <w:p>
@@ -327,6 +337,24 @@
         <w:rPr>
           <w:lang w:val="en-US"/>
         </w:rPr>
+        <w:t>NinUi</w:t>
+      </w:r>
+    </w:p>
+    <w:p>
+      <w:pPr>
+        <w:pStyle w:val="Listeavsnitt"/>
+        <w:numPr>
+          <w:ilvl w:val="0"/>
+          <w:numId w:val="1"/>
+        </w:numPr>
+        <w:rPr>
+          <w:lang w:val="en-US"/>
+        </w:rPr>
+      </w:pPr>
+      <w:r>
+        <w:rPr>
+          <w:lang w:val="en-US"/>
+        </w:rPr>
         <w:t>UnitTest</w:t>
       </w:r>
     </w:p>
@@ -354,7 +382,31 @@
         <w:rPr>
           <w:lang w:val="en-US"/>
         </w:rPr>
-        <w:t>This is the core project providing functionality for validating and generating identity numbers. This is all you need if you want to use the validation or generation functionality.</w:t>
+        <w:t xml:space="preserve">This is the core project providing functionality for validating and generating identity numbers. This is all you need if you want to </w:t>
+      </w:r>
+      <w:r>
+        <w:rPr>
+          <w:lang w:val="en-US"/>
+        </w:rPr>
+        <w:t>consume</w:t>
+      </w:r>
+      <w:r>
+        <w:rPr>
+          <w:lang w:val="en-US"/>
+        </w:rPr>
+        <w:t xml:space="preserve"> the validation or generation functionality</w:t>
+      </w:r>
+      <w:r>
+        <w:rPr>
+          <w:lang w:val="en-US"/>
+        </w:rPr>
+        <w:t xml:space="preserve"> in your own code</w:t>
+      </w:r>
+      <w:r>
+        <w:rPr>
+          <w:lang w:val="en-US"/>
+        </w:rPr>
+        <w:t>.</w:t>
       </w:r>
     </w:p>
     <w:p>
@@ -368,6 +420,46 @@
         <w:rPr>
           <w:lang w:val="en-US"/>
         </w:rPr>
+        <w:lastRenderedPageBreak/>
+        <w:t>NinCmd</w:t>
+      </w:r>
+    </w:p>
+    <w:p>
+      <w:pPr>
+        <w:rPr>
+          <w:lang w:val="en-US"/>
+        </w:rPr>
+      </w:pPr>
+      <w:r>
+        <w:rPr>
+          <w:lang w:val="en-US"/>
+        </w:rPr>
+        <w:t xml:space="preserve">This is just a sample </w:t>
+      </w:r>
+      <w:r>
+        <w:rPr>
+          <w:lang w:val="en-US"/>
+        </w:rPr>
+        <w:t>command line</w:t>
+      </w:r>
+      <w:r>
+        <w:rPr>
+          <w:lang w:val="en-US"/>
+        </w:rPr>
+        <w:t xml:space="preserve"> interface to play with the capabilities of the core module.</w:t>
+      </w:r>
+    </w:p>
+    <w:p>
+      <w:pPr>
+        <w:pStyle w:val="Overskrift2"/>
+        <w:rPr>
+          <w:lang w:val="en-US"/>
+        </w:rPr>
+      </w:pPr>
+      <w:r>
+        <w:rPr>
+          <w:lang w:val="en-US"/>
+        </w:rPr>
         <w:t>NinUi</w:t>
       </w:r>
     </w:p>
@@ -381,7 +473,19 @@
         <w:rPr>
           <w:lang w:val="en-US"/>
         </w:rPr>
-        <w:t>This is just a sample user interface to play with the capabilities of the core module.</w:t>
+        <w:t xml:space="preserve">This is just a sample </w:t>
+      </w:r>
+      <w:r>
+        <w:rPr>
+          <w:lang w:val="en-US"/>
+        </w:rPr>
+        <w:t xml:space="preserve">window </w:t>
+      </w:r>
+      <w:r>
+        <w:rPr>
+          <w:lang w:val="en-US"/>
+        </w:rPr>
+        <w:t>user interface to play with the capabilities of the core module.</w:t>
       </w:r>
     </w:p>
     <w:p>
@@ -395,120 +499,246 @@
         <w:rPr>
           <w:lang w:val="en-US"/>
         </w:rPr>
+        <w:t>UnitTest</w:t>
+      </w:r>
+    </w:p>
+    <w:p>
+      <w:pPr>
+        <w:rPr>
+          <w:lang w:val="en-US"/>
+        </w:rPr>
+      </w:pPr>
+      <w:r>
+        <w:rPr>
+          <w:lang w:val="en-US"/>
+        </w:rPr>
+        <w:t>You guessed it – a project implementing unit tests for the core engine module.</w:t>
+      </w:r>
+    </w:p>
+    <w:p>
+      <w:pPr>
+        <w:pStyle w:val="Overskrift1"/>
+        <w:rPr>
+          <w:lang w:val="en-US"/>
+        </w:rPr>
+      </w:pPr>
+      <w:r>
+        <w:rPr>
+          <w:lang w:val="en-US"/>
+        </w:rPr>
+        <w:t>Using the code</w:t>
+      </w:r>
+    </w:p>
+    <w:p>
+      <w:pPr>
+        <w:rPr>
+          <w:lang w:val="en-US"/>
+        </w:rPr>
+      </w:pPr>
+      <w:r>
+        <w:rPr>
+          <w:lang w:val="en-US"/>
+        </w:rPr>
+        <w:t>There are three main classes: OrganizationNumber, BirthNumber and DNumber.</w:t>
+      </w:r>
+    </w:p>
+    <w:p>
+      <w:pPr>
+        <w:pStyle w:val="Overskrift2"/>
+        <w:rPr>
+          <w:lang w:val="en-US"/>
+        </w:rPr>
+      </w:pPr>
+      <w:r>
+        <w:rPr>
+          <w:lang w:val="en-US"/>
+        </w:rPr>
+        <w:t>Instantiating and validating</w:t>
+      </w:r>
+    </w:p>
+    <w:p>
+      <w:pPr>
+        <w:rPr>
+          <w:lang w:val="en-US"/>
+        </w:rPr>
+      </w:pPr>
+      <w:r>
+        <w:rPr>
+          <w:lang w:val="en-US"/>
+        </w:rPr>
+        <w:t>The classes all have a constructor accepting a string. If the string doesn’t represent a valid identification number, an exception (a NinException object) is thrown. This object holds detailed information about what is wrong with the number.</w:t>
+      </w:r>
+    </w:p>
+    <w:p>
+      <w:pPr>
+        <w:rPr>
+          <w:lang w:val="en-US"/>
+        </w:rPr>
+      </w:pPr>
+      <w:r>
+        <w:rPr>
+          <w:lang w:val="en-US"/>
+        </w:rPr>
+        <w:t>Also, there is a static Create method, returning null if the passed number doesn’t represent a valid identification number. This way you don’t get any information about the reason for rejecting the number</w:t>
+      </w:r>
+      <w:r>
+        <w:rPr>
+          <w:lang w:val="en-US"/>
+        </w:rPr>
+        <w:t xml:space="preserve"> passed</w:t>
+      </w:r>
+      <w:r>
+        <w:rPr>
+          <w:lang w:val="en-US"/>
+        </w:rPr>
+        <w:t>.</w:t>
+      </w:r>
+    </w:p>
+    <w:p>
+      <w:pPr>
+        <w:pStyle w:val="Overskrift2"/>
+        <w:rPr>
+          <w:lang w:val="en-US"/>
+        </w:rPr>
+      </w:pPr>
+      <w:r>
+        <w:rPr>
+          <w:lang w:val="en-US"/>
+        </w:rPr>
+        <w:t>Generating</w:t>
+      </w:r>
+      <w:r>
+        <w:rPr>
+          <w:lang w:val="en-US"/>
+        </w:rPr>
+        <w:t xml:space="preserve"> one number at a time</w:t>
+      </w:r>
+    </w:p>
+    <w:p>
+      <w:pPr>
+        <w:pStyle w:val="Overskrift3"/>
+        <w:rPr>
+          <w:lang w:val="en-US"/>
+        </w:rPr>
+      </w:pPr>
+      <w:r>
+        <w:rPr>
+          <w:lang w:val="en-US"/>
+        </w:rPr>
+        <w:t>Completely random</w:t>
+      </w:r>
+    </w:p>
+    <w:p>
+      <w:pPr>
+        <w:rPr>
+          <w:lang w:val="en-US"/>
+        </w:rPr>
+      </w:pPr>
+      <w:r>
+        <w:rPr>
+          <w:lang w:val="en-US"/>
+        </w:rPr>
+        <w:t>The static method OneRandom generates a random (valid) identification number. This will always succeed.</w:t>
+      </w:r>
+    </w:p>
+    <w:p>
+      <w:pPr>
+        <w:pStyle w:val="Overskrift3"/>
+        <w:rPr>
+          <w:lang w:val="en-US"/>
+        </w:rPr>
+      </w:pPr>
+      <w:r>
+        <w:rPr>
+          <w:lang w:val="en-US"/>
+        </w:rPr>
+        <w:t>Matching a pattern</w:t>
+      </w:r>
+    </w:p>
+    <w:p>
+      <w:pPr>
+        <w:rPr>
+          <w:lang w:val="en-US"/>
+        </w:rPr>
+      </w:pPr>
+      <w:r>
+        <w:rPr>
+          <w:lang w:val="en-US"/>
+        </w:rPr>
+        <w:t>Another incarnation of OneRandom accepts a pattern and optionally a retry count. Using this method you can force particular digits in particular positions and let other positions have a</w:t>
+      </w:r>
+      <w:r>
+        <w:rPr>
+          <w:lang w:val="en-US"/>
+        </w:rPr>
+        <w:t xml:space="preserve"> random digit. For each position, provide either a digit where you want to force or a question mark where you want to randomize.</w:t>
+      </w:r>
+    </w:p>
+    <w:p>
+      <w:pPr>
+        <w:rPr>
+          <w:lang w:val="en-US"/>
+        </w:rPr>
+      </w:pPr>
+      <w:r>
+        <w:rPr>
+          <w:lang w:val="en-US"/>
+        </w:rPr>
+        <w:t xml:space="preserve">This </w:t>
+      </w:r>
+      <w:r>
+        <w:rPr>
+          <w:lang w:val="en-US"/>
+        </w:rPr>
+        <w:t>may or may not produce a valid identification number. For instance, if you force the digits 99 in the two positions representing month in a birth number pattern, it is not possible to generate a valid number. The method will give up after a number of failed retries, returning null.</w:t>
+      </w:r>
+    </w:p>
+    <w:p>
+      <w:pPr>
+        <w:pStyle w:val="Overskrift3"/>
+        <w:rPr>
+          <w:lang w:val="en-US"/>
+        </w:rPr>
+      </w:pPr>
+      <w:r>
+        <w:rPr>
+          <w:lang w:val="en-US"/>
+        </w:rPr>
+        <w:t>Date boundaries and gender</w:t>
+      </w:r>
+    </w:p>
+    <w:p>
+      <w:pPr>
+        <w:rPr>
+          <w:lang w:val="en-US"/>
+        </w:rPr>
+      </w:pPr>
+      <w:r>
+        <w:rPr>
+          <w:lang w:val="en-US"/>
+        </w:rPr>
+        <w:t>For birth numbers and D-numbers, there is yet another variation of the OneRandom method, accepting two dates and a gender request. The generated number will always represent a birth date between (inclusive) the two dates. Also, if you request a particular gender, the ge</w:t>
+      </w:r>
+      <w:r>
+        <w:rPr>
+          <w:lang w:val="en-US"/>
+        </w:rPr>
+        <w:t>nerated number will match that.</w:t>
+      </w:r>
+    </w:p>
+    <w:p>
+      <w:pPr>
+        <w:pStyle w:val="Overskrift2"/>
+        <w:rPr>
+          <w:lang w:val="en-US"/>
+        </w:rPr>
+      </w:pPr>
+      <w:r>
+        <w:rPr>
+          <w:lang w:val="en-US"/>
+        </w:rPr>
         <w:lastRenderedPageBreak/>
-        <w:t>UnitTest</w:t>
-      </w:r>
-    </w:p>
-    <w:p>
-      <w:pPr>
-        <w:rPr>
-          <w:lang w:val="en-US"/>
-        </w:rPr>
-      </w:pPr>
-      <w:r>
-        <w:rPr>
-          <w:lang w:val="en-US"/>
-        </w:rPr>
-        <w:t>You guessed it – a project implementing unit tests for the core engine module.</w:t>
-      </w:r>
-    </w:p>
-    <w:p>
-      <w:pPr>
-        <w:pStyle w:val="Overskrift1"/>
-        <w:rPr>
-          <w:lang w:val="en-US"/>
-        </w:rPr>
-      </w:pPr>
-      <w:r>
-        <w:rPr>
-          <w:lang w:val="en-US"/>
-        </w:rPr>
-        <w:t>Using the code</w:t>
-      </w:r>
-    </w:p>
-    <w:p>
-      <w:pPr>
-        <w:rPr>
-          <w:lang w:val="en-US"/>
-        </w:rPr>
-      </w:pPr>
-      <w:r>
-        <w:rPr>
-          <w:lang w:val="en-US"/>
-        </w:rPr>
-        <w:t>There are three main classes: OrganizationNumber, BirthNumber and DNumber.</w:t>
-      </w:r>
-    </w:p>
-    <w:p>
-      <w:pPr>
-        <w:pStyle w:val="Overskrift2"/>
-        <w:rPr>
-          <w:lang w:val="en-US"/>
-        </w:rPr>
-      </w:pPr>
-      <w:r>
-        <w:rPr>
-          <w:lang w:val="en-US"/>
-        </w:rPr>
-        <w:t>Instantiating and validating</w:t>
-      </w:r>
-    </w:p>
-    <w:p>
-      <w:pPr>
-        <w:rPr>
-          <w:lang w:val="en-US"/>
-        </w:rPr>
-      </w:pPr>
-      <w:r>
-        <w:rPr>
-          <w:lang w:val="en-US"/>
-        </w:rPr>
-        <w:t>The classes all have a constructor accepting a string. If the string doesn’t represent a valid identification number, an exception (a NinException object) is thrown. This object holds detailed information about what is wrong with the number.</w:t>
-      </w:r>
-    </w:p>
-    <w:p>
-      <w:pPr>
-        <w:rPr>
-          <w:lang w:val="en-US"/>
-        </w:rPr>
-      </w:pPr>
-      <w:r>
-        <w:rPr>
-          <w:lang w:val="en-US"/>
-        </w:rPr>
-        <w:t>Also, there is a static Create method, returning null if the passed number doesn’t represent a valid identification number. This way you don’t get any information about the reason for rejecting the number</w:t>
-      </w:r>
-      <w:r>
-        <w:rPr>
-          <w:lang w:val="en-US"/>
-        </w:rPr>
-        <w:t xml:space="preserve"> passed</w:t>
-      </w:r>
-      <w:r>
-        <w:rPr>
-          <w:lang w:val="en-US"/>
-        </w:rPr>
-        <w:t>.</w:t>
-      </w:r>
-    </w:p>
-    <w:p>
-      <w:pPr>
-        <w:pStyle w:val="Overskrift2"/>
-        <w:rPr>
-          <w:lang w:val="en-US"/>
-        </w:rPr>
-      </w:pPr>
-      <w:r>
-        <w:rPr>
-          <w:lang w:val="en-US"/>
-        </w:rPr>
-        <w:t>Generating</w:t>
-      </w:r>
-      <w:r>
-        <w:rPr>
-          <w:lang w:val="en-US"/>
-        </w:rPr>
-        <w:t xml:space="preserve"> one number at a time</w:t>
+        <w:t>Generating several numbers at once</w:t>
       </w:r>
     </w:p>
     <w:p>
@@ -522,132 +752,6 @@
         <w:rPr>
           <w:lang w:val="en-US"/>
         </w:rPr>
-        <w:t>Completely random</w:t>
-      </w:r>
-    </w:p>
-    <w:p>
-      <w:pPr>
-        <w:rPr>
-          <w:lang w:val="en-US"/>
-        </w:rPr>
-      </w:pPr>
-      <w:r>
-        <w:rPr>
-          <w:lang w:val="en-US"/>
-        </w:rPr>
-        <w:t>The static method OneRandom generates a random (valid) identification number. This will always succeed.</w:t>
-      </w:r>
-    </w:p>
-    <w:p>
-      <w:pPr>
-        <w:pStyle w:val="Overskrift3"/>
-        <w:rPr>
-          <w:lang w:val="en-US"/>
-        </w:rPr>
-      </w:pPr>
-      <w:r>
-        <w:rPr>
-          <w:lang w:val="en-US"/>
-        </w:rPr>
-        <w:t>Matching a pattern</w:t>
-      </w:r>
-    </w:p>
-    <w:p>
-      <w:pPr>
-        <w:rPr>
-          <w:lang w:val="en-US"/>
-        </w:rPr>
-      </w:pPr>
-      <w:r>
-        <w:rPr>
-          <w:lang w:val="en-US"/>
-        </w:rPr>
-        <w:t>Another incarnation of OneRandom accepts a pattern and optionally a retry count. Using this method you can force particular digits in particular positions and let other positions have a</w:t>
-      </w:r>
-      <w:r>
-        <w:rPr>
-          <w:lang w:val="en-US"/>
-        </w:rPr>
-        <w:t xml:space="preserve"> random digit. For each position, provide either a digit where you want to force or a question mark where you want to randomize.</w:t>
-      </w:r>
-    </w:p>
-    <w:p>
-      <w:pPr>
-        <w:rPr>
-          <w:lang w:val="en-US"/>
-        </w:rPr>
-      </w:pPr>
-      <w:r>
-        <w:rPr>
-          <w:lang w:val="en-US"/>
-        </w:rPr>
-        <w:t xml:space="preserve">This </w:t>
-      </w:r>
-      <w:r>
-        <w:rPr>
-          <w:lang w:val="en-US"/>
-        </w:rPr>
-        <w:t>may or may not produce a valid identification number. For instance, if you force the digits 99 in the two positions representing month in a birth number pattern, it is not possible to generate a valid number. The method will give up after a number of failed retries, returning null.</w:t>
-      </w:r>
-    </w:p>
-    <w:p>
-      <w:pPr>
-        <w:pStyle w:val="Overskrift3"/>
-        <w:rPr>
-          <w:lang w:val="en-US"/>
-        </w:rPr>
-      </w:pPr>
-      <w:r>
-        <w:rPr>
-          <w:lang w:val="en-US"/>
-        </w:rPr>
-        <w:t>Date boundaries and gender</w:t>
-      </w:r>
-    </w:p>
-    <w:p>
-      <w:pPr>
-        <w:rPr>
-          <w:lang w:val="en-US"/>
-        </w:rPr>
-      </w:pPr>
-      <w:r>
-        <w:rPr>
-          <w:lang w:val="en-US"/>
-        </w:rPr>
-        <w:t>For birth numbers and D-numbers, there is yet another variation of the OneRandom method, accepting two dates and a gender request. The generated number will always represent a birth date between (inclusive) the two dates. Also, if you request a particular gender, the ge</w:t>
-      </w:r>
-      <w:r>
-        <w:rPr>
-          <w:lang w:val="en-US"/>
-        </w:rPr>
-        <w:t>nerated number will match that.</w:t>
-      </w:r>
-    </w:p>
-    <w:p>
-      <w:pPr>
-        <w:pStyle w:val="Overskrift2"/>
-        <w:rPr>
-          <w:lang w:val="en-US"/>
-        </w:rPr>
-      </w:pPr>
-      <w:r>
-        <w:rPr>
-          <w:lang w:val="en-US"/>
-        </w:rPr>
-        <w:t>Generating several numbers at once</w:t>
-      </w:r>
-    </w:p>
-    <w:p>
-      <w:pPr>
-        <w:pStyle w:val="Overskrift3"/>
-        <w:rPr>
-          <w:lang w:val="en-US"/>
-        </w:rPr>
-      </w:pPr>
-      <w:r>
-        <w:rPr>
-          <w:lang w:val="en-US"/>
-        </w:rPr>
         <w:t>All possible</w:t>
       </w:r>
     </w:p>
@@ -661,37 +765,14 @@
         <w:rPr>
           <w:lang w:val="en-US"/>
         </w:rPr>
-        <w:t xml:space="preserve">The </w:t>
-      </w:r>
-      <w:proofErr w:type="spellStart"/>
-      <w:r>
-        <w:rPr>
-          <w:lang w:val="en-US"/>
-        </w:rPr>
-        <w:t>statis</w:t>
-      </w:r>
-      <w:proofErr w:type="spellEnd"/>
-      <w:r>
-        <w:rPr>
-          <w:lang w:val="en-US"/>
-        </w:rPr>
-        <w:t xml:space="preserve"> method </w:t>
-      </w:r>
-      <w:proofErr w:type="spellStart"/>
-      <w:r>
-        <w:rPr>
-          <w:lang w:val="en-US"/>
-        </w:rPr>
-        <w:t>AllPossible</w:t>
-      </w:r>
-      <w:proofErr w:type="spellEnd"/>
-      <w:r>
-        <w:rPr>
-          <w:lang w:val="en-US"/>
-        </w:rPr>
-        <w:t xml:space="preserve"> returns all possible numbers in an </w:t>
-      </w:r>
-      <w:proofErr w:type="spellStart"/>
+        <w:t>The static</w:t>
+      </w:r>
+      <w:r>
+        <w:rPr>
+          <w:lang w:val="en-US"/>
+        </w:rPr>
+        <w:t xml:space="preserve"> method AllPossible returns all possible numbers in an </w:t>
+      </w:r>
       <w:r>
         <w:rPr>
           <w:rFonts w:ascii="Lucida Console" w:hAnsi="Lucida Console"/>
@@ -699,9 +780,26 @@
           <w:szCs w:val="20"/>
           <w:lang w:val="en-US"/>
         </w:rPr>
-        <w:t>IEnumerable</w:t>
-      </w:r>
-      <w:proofErr w:type="spellEnd"/>
+        <w:t>IEnumerable&lt;&gt;</w:t>
+      </w:r>
+      <w:r>
+        <w:rPr>
+          <w:lang w:val="en-US"/>
+        </w:rPr>
+        <w:t xml:space="preserve"> collection. The </w:t>
+      </w:r>
+      <w:r>
+        <w:rPr>
+          <w:lang w:val="en-US"/>
+        </w:rPr>
+        <w:t>number of legal possibilities is</w:t>
+      </w:r>
+      <w:r>
+        <w:rPr>
+          <w:lang w:val="en-US"/>
+        </w:rPr>
+        <w:t xml:space="preserve"> found in the constant </w:t>
+      </w:r>
       <w:r>
         <w:rPr>
           <w:rFonts w:ascii="Lucida Console" w:hAnsi="Lucida Console"/>
@@ -709,39 +807,8 @@
           <w:szCs w:val="20"/>
           <w:lang w:val="en-US"/>
         </w:rPr>
-        <w:t>&lt;&gt;</w:t>
-      </w:r>
-      <w:r>
-        <w:rPr>
-          <w:lang w:val="en-US"/>
-        </w:rPr>
-        <w:t xml:space="preserve"> collection. The </w:t>
-      </w:r>
-      <w:proofErr w:type="gramStart"/>
-      <w:r>
-        <w:rPr>
-          <w:lang w:val="en-US"/>
-        </w:rPr>
-        <w:t>number of legal possibilities are</w:t>
-      </w:r>
-      <w:proofErr w:type="gramEnd"/>
-      <w:r>
-        <w:rPr>
-          <w:lang w:val="en-US"/>
-        </w:rPr>
-        <w:t xml:space="preserve"> found in the constant </w:t>
-      </w:r>
-      <w:proofErr w:type="spellStart"/>
-      <w:r>
-        <w:rPr>
-          <w:rFonts w:ascii="Lucida Console" w:hAnsi="Lucida Console"/>
-          <w:sz w:val="20"/>
-          <w:szCs w:val="20"/>
-          <w:lang w:val="en-US"/>
-        </w:rPr>
         <w:t>PossibleLegalVariations</w:t>
       </w:r>
-      <w:proofErr w:type="spellEnd"/>
       <w:r>
         <w:rPr>
           <w:lang w:val="en-US"/>
@@ -867,7 +934,6 @@
         <w:rPr>
           <w:lang w:val="en-US"/>
         </w:rPr>
-        <w:lastRenderedPageBreak/>
         <w:t>Warning: Generating all those numbers may consume a considerable amount of time! Be patient, the method will eventually finish.</w:t>
       </w:r>
     </w:p>
@@ -895,35 +961,7 @@
         <w:rPr>
           <w:lang w:val="en-US"/>
         </w:rPr>
-        <w:t xml:space="preserve">The static method </w:t>
-      </w:r>
-      <w:proofErr w:type="spellStart"/>
-      <w:r>
-        <w:rPr>
-          <w:lang w:val="en-US"/>
-        </w:rPr>
-        <w:t>ManyRandom</w:t>
-      </w:r>
-      <w:proofErr w:type="spellEnd"/>
-      <w:r>
-        <w:rPr>
-          <w:lang w:val="en-US"/>
-        </w:rPr>
-        <w:t xml:space="preserve"> accepts a count and returns that many identity numbers in an </w:t>
-      </w:r>
-      <w:proofErr w:type="spellStart"/>
-      <w:r>
-        <w:rPr>
-          <w:lang w:val="en-US"/>
-        </w:rPr>
-        <w:t>IEnumberable</w:t>
-      </w:r>
-      <w:proofErr w:type="spellEnd"/>
-      <w:r>
-        <w:rPr>
-          <w:lang w:val="en-US"/>
-        </w:rPr>
-        <w:t xml:space="preserve">&lt;&gt; collection. </w:t>
+        <w:t xml:space="preserve">The static method ManyRandom accepts a count and returns that many identity numbers in an IEnumberable&lt;&gt; collection. </w:t>
       </w:r>
       <w:r>
         <w:rPr>
@@ -961,6 +999,8 @@
         </w:rPr>
         <w:t xml:space="preserve"> as long as generating 10,000,000.</w:t>
       </w:r>
+      <w:bookmarkStart w:id="0" w:name="_GoBack"/>
+      <w:bookmarkEnd w:id="0"/>
     </w:p>
     <w:sectPr>
       <w:pgSz w:w="12240" w:h="15840"/>
@@ -2100,7 +2140,7 @@
 </file>
 
 <file path=customXml/itemProps1.xml><?xml version="1.0" encoding="utf-8"?>
-<ds:datastoreItem xmlns:ds="http://schemas.openxmlformats.org/officeDocument/2006/customXml" ds:itemID="{450B5F00-841B-438D-8747-31C4973E1CC8}">
+<ds:datastoreItem xmlns:ds="http://schemas.openxmlformats.org/officeDocument/2006/customXml" ds:itemID="{AAC34EE2-E1E7-4570-851B-CC23F9E6F7AA}">
   <ds:schemaRefs>
     <ds:schemaRef ds:uri="http://schemas.openxmlformats.org/officeDocument/2006/bibliography"/>
   </ds:schemaRefs>

</xml_diff>

<commit_message>
New QuickManyRandom methods added
New method to generate many random numbers in a faster way, without
generating all possible, but with the possibility of duplicates.
</commit_message>
<xml_diff>
--- a/nor-id-num.docx
+++ b/nor-id-num.docx
@@ -4,7 +4,7 @@
   <w:body>
     <w:p>
       <w:pPr>
-        <w:pStyle w:val="Tittel"/>
+        <w:pStyle w:val="Title"/>
         <w:rPr>
           <w:lang w:val="en-US"/>
         </w:rPr>
@@ -18,7 +18,7 @@
     </w:p>
     <w:p>
       <w:pPr>
-        <w:pStyle w:val="Overskrift1"/>
+        <w:pStyle w:val="Heading1"/>
         <w:rPr>
           <w:lang w:val="en-US"/>
         </w:rPr>
@@ -45,7 +45,7 @@
     </w:p>
     <w:p>
       <w:pPr>
-        <w:pStyle w:val="Listeavsnitt"/>
+        <w:pStyle w:val="ListParagraph"/>
         <w:numPr>
           <w:ilvl w:val="0"/>
           <w:numId w:val="1"/>
@@ -63,7 +63,7 @@
     </w:p>
     <w:p>
       <w:pPr>
-        <w:pStyle w:val="Listeavsnitt"/>
+        <w:pStyle w:val="ListParagraph"/>
         <w:numPr>
           <w:ilvl w:val="0"/>
           <w:numId w:val="1"/>
@@ -81,7 +81,7 @@
     </w:p>
     <w:p>
       <w:pPr>
-        <w:pStyle w:val="Listeavsnitt"/>
+        <w:pStyle w:val="ListParagraph"/>
         <w:numPr>
           <w:ilvl w:val="0"/>
           <w:numId w:val="1"/>
@@ -99,7 +99,7 @@
     </w:p>
     <w:p>
       <w:pPr>
-        <w:pStyle w:val="Overskrift2"/>
+        <w:pStyle w:val="Heading2"/>
         <w:rPr>
           <w:lang w:val="en-US"/>
         </w:rPr>
@@ -145,7 +145,7 @@
     </w:p>
     <w:p>
       <w:pPr>
-        <w:pStyle w:val="Overskrift2"/>
+        <w:pStyle w:val="Heading2"/>
         <w:rPr>
           <w:lang w:val="en-US"/>
         </w:rPr>
@@ -209,7 +209,7 @@
     </w:p>
     <w:p>
       <w:pPr>
-        <w:pStyle w:val="Overskrift2"/>
+        <w:pStyle w:val="Heading2"/>
         <w:rPr>
           <w:lang w:val="en-US"/>
         </w:rPr>
@@ -249,7 +249,7 @@
     </w:p>
     <w:p>
       <w:pPr>
-        <w:pStyle w:val="Overskrift1"/>
+        <w:pStyle w:val="Heading1"/>
         <w:rPr>
           <w:lang w:val="en-US"/>
         </w:rPr>
@@ -288,7 +288,7 @@
     </w:p>
     <w:p>
       <w:pPr>
-        <w:pStyle w:val="Listeavsnitt"/>
+        <w:pStyle w:val="ListParagraph"/>
         <w:numPr>
           <w:ilvl w:val="0"/>
           <w:numId w:val="1"/>
@@ -306,7 +306,7 @@
     </w:p>
     <w:p>
       <w:pPr>
-        <w:pStyle w:val="Listeavsnitt"/>
+        <w:pStyle w:val="ListParagraph"/>
         <w:numPr>
           <w:ilvl w:val="0"/>
           <w:numId w:val="1"/>
@@ -324,7 +324,7 @@
     </w:p>
     <w:p>
       <w:pPr>
-        <w:pStyle w:val="Listeavsnitt"/>
+        <w:pStyle w:val="ListParagraph"/>
         <w:numPr>
           <w:ilvl w:val="0"/>
           <w:numId w:val="1"/>
@@ -342,7 +342,7 @@
     </w:p>
     <w:p>
       <w:pPr>
-        <w:pStyle w:val="Listeavsnitt"/>
+        <w:pStyle w:val="ListParagraph"/>
         <w:numPr>
           <w:ilvl w:val="0"/>
           <w:numId w:val="1"/>
@@ -360,7 +360,7 @@
     </w:p>
     <w:p>
       <w:pPr>
-        <w:pStyle w:val="Overskrift2"/>
+        <w:pStyle w:val="Heading2"/>
         <w:rPr>
           <w:lang w:val="en-US"/>
         </w:rPr>
@@ -411,7 +411,7 @@
     </w:p>
     <w:p>
       <w:pPr>
-        <w:pStyle w:val="Overskrift2"/>
+        <w:pStyle w:val="Heading2"/>
         <w:rPr>
           <w:lang w:val="en-US"/>
         </w:rPr>
@@ -451,7 +451,7 @@
     </w:p>
     <w:p>
       <w:pPr>
-        <w:pStyle w:val="Overskrift2"/>
+        <w:pStyle w:val="Heading2"/>
         <w:rPr>
           <w:lang w:val="en-US"/>
         </w:rPr>
@@ -473,24 +473,12 @@
         <w:rPr>
           <w:lang w:val="en-US"/>
         </w:rPr>
-        <w:t xml:space="preserve">This is just a sample </w:t>
-      </w:r>
-      <w:r>
-        <w:rPr>
-          <w:lang w:val="en-US"/>
-        </w:rPr>
-        <w:t xml:space="preserve">window </w:t>
-      </w:r>
-      <w:r>
-        <w:rPr>
-          <w:lang w:val="en-US"/>
-        </w:rPr>
-        <w:t>user interface to play with the capabilities of the core module.</w:t>
-      </w:r>
-    </w:p>
-    <w:p>
-      <w:pPr>
-        <w:pStyle w:val="Overskrift2"/>
+        <w:t>This is just a sample window user interface to play with the capabilities of the core module.</w:t>
+      </w:r>
+    </w:p>
+    <w:p>
+      <w:pPr>
+        <w:pStyle w:val="Heading2"/>
         <w:rPr>
           <w:lang w:val="en-US"/>
         </w:rPr>
@@ -517,7 +505,7 @@
     </w:p>
     <w:p>
       <w:pPr>
-        <w:pStyle w:val="Overskrift1"/>
+        <w:pStyle w:val="Heading1"/>
         <w:rPr>
           <w:lang w:val="en-US"/>
         </w:rPr>
@@ -544,7 +532,7 @@
     </w:p>
     <w:p>
       <w:pPr>
-        <w:pStyle w:val="Overskrift2"/>
+        <w:pStyle w:val="Heading2"/>
         <w:rPr>
           <w:lang w:val="en-US"/>
         </w:rPr>
@@ -596,7 +584,7 @@
     </w:p>
     <w:p>
       <w:pPr>
-        <w:pStyle w:val="Overskrift2"/>
+        <w:pStyle w:val="Heading2"/>
         <w:rPr>
           <w:lang w:val="en-US"/>
         </w:rPr>
@@ -616,7 +604,7 @@
     </w:p>
     <w:p>
       <w:pPr>
-        <w:pStyle w:val="Overskrift3"/>
+        <w:pStyle w:val="Heading3"/>
         <w:rPr>
           <w:lang w:val="en-US"/>
         </w:rPr>
@@ -643,7 +631,7 @@
     </w:p>
     <w:p>
       <w:pPr>
-        <w:pStyle w:val="Overskrift3"/>
+        <w:pStyle w:val="Heading3"/>
         <w:rPr>
           <w:lang w:val="en-US"/>
         </w:rPr>
@@ -695,7 +683,7 @@
     </w:p>
     <w:p>
       <w:pPr>
-        <w:pStyle w:val="Overskrift3"/>
+        <w:pStyle w:val="Heading3"/>
         <w:rPr>
           <w:lang w:val="en-US"/>
         </w:rPr>
@@ -728,7 +716,7 @@
     </w:p>
     <w:p>
       <w:pPr>
-        <w:pStyle w:val="Overskrift2"/>
+        <w:pStyle w:val="Heading2"/>
         <w:rPr>
           <w:lang w:val="en-US"/>
         </w:rPr>
@@ -743,7 +731,7 @@
     </w:p>
     <w:p>
       <w:pPr>
-        <w:pStyle w:val="Overskrift3"/>
+        <w:pStyle w:val="Heading3"/>
         <w:rPr>
           <w:lang w:val="en-US"/>
         </w:rPr>
@@ -939,7 +927,7 @@
     </w:p>
     <w:p>
       <w:pPr>
-        <w:pStyle w:val="Overskrift3"/>
+        <w:pStyle w:val="Heading3"/>
         <w:rPr>
           <w:lang w:val="en-US"/>
         </w:rPr>
@@ -950,6 +938,12 @@
         </w:rPr>
         <w:t>As many as you want</w:t>
       </w:r>
+      <w:r>
+        <w:rPr>
+          <w:lang w:val="en-US"/>
+        </w:rPr>
+        <w:t xml:space="preserve"> – slow</w:t>
+      </w:r>
     </w:p>
     <w:p>
       <w:pPr>
@@ -998,6 +992,69 @@
           <w:lang w:val="en-US"/>
         </w:rPr>
         <w:t xml:space="preserve"> as long as generating 10,000,000.</w:t>
+      </w:r>
+      <w:r>
+        <w:rPr>
+          <w:lang w:val="en-US"/>
+        </w:rPr>
+        <w:t xml:space="preserve"> Using this slow approach guarantees that you will get the requested count of numbers, with no duplicates.</w:t>
+      </w:r>
+    </w:p>
+    <w:p>
+      <w:pPr>
+        <w:pStyle w:val="Heading3"/>
+        <w:rPr>
+          <w:lang w:val="en-US"/>
+        </w:rPr>
+      </w:pPr>
+      <w:r>
+        <w:rPr>
+          <w:lang w:val="en-US"/>
+        </w:rPr>
+        <w:t>As many as you want –</w:t>
+      </w:r>
+      <w:r>
+        <w:rPr>
+          <w:lang w:val="en-US"/>
+        </w:rPr>
+        <w:t xml:space="preserve"> fast</w:t>
+      </w:r>
+    </w:p>
+    <w:p>
+      <w:pPr>
+        <w:rPr>
+          <w:lang w:val="en-US"/>
+        </w:rPr>
+      </w:pPr>
+      <w:r>
+        <w:rPr>
+          <w:lang w:val="en-US"/>
+        </w:rPr>
+        <w:t>The static method QuickManyRandom accepts, like ManyRandom, a count, and returns that many identity numbers in an IEnumerable&lt;&gt; collection. To accomplish this</w:t>
+      </w:r>
+      <w:r>
+        <w:rPr>
+          <w:lang w:val="en-US"/>
+        </w:rPr>
+        <w:t>,</w:t>
+      </w:r>
+      <w:r>
+        <w:rPr>
+          <w:lang w:val="en-US"/>
+        </w:rPr>
+        <w:t xml:space="preserve"> </w:t>
+      </w:r>
+      <w:r>
+        <w:rPr>
+          <w:lang w:val="en-US"/>
+        </w:rPr>
+        <w:t xml:space="preserve">OneRandom </w:t>
+      </w:r>
+      <w:r>
+        <w:rPr>
+          <w:lang w:val="en-US"/>
+        </w:rPr>
+        <w:t>is called a number of times. Using this speedier approach may produce duplicates in the result list.</w:t>
       </w:r>
       <w:bookmarkStart w:id="0" w:name="_GoBack"/>
       <w:bookmarkEnd w:id="0"/>
@@ -1295,11 +1352,11 @@
       <w:lang w:val="nb-NO"/>
     </w:rPr>
   </w:style>
-  <w:style w:type="paragraph" w:styleId="Overskrift1">
+  <w:style w:type="paragraph" w:styleId="Heading1">
     <w:name w:val="heading 1"/>
     <w:basedOn w:val="Normal"/>
     <w:next w:val="Normal"/>
-    <w:link w:val="Overskrift1Tegn"/>
+    <w:link w:val="Heading1Char"/>
     <w:uiPriority w:val="9"/>
     <w:qFormat/>
     <w:rsid w:val="00803F57"/>
@@ -1318,11 +1375,11 @@
       <w:szCs w:val="28"/>
     </w:rPr>
   </w:style>
-  <w:style w:type="paragraph" w:styleId="Overskrift2">
+  <w:style w:type="paragraph" w:styleId="Heading2">
     <w:name w:val="heading 2"/>
     <w:basedOn w:val="Normal"/>
     <w:next w:val="Normal"/>
-    <w:link w:val="Overskrift2Tegn"/>
+    <w:link w:val="Heading2Char"/>
     <w:uiPriority w:val="9"/>
     <w:unhideWhenUsed/>
     <w:qFormat/>
@@ -1342,11 +1399,11 @@
       <w:szCs w:val="26"/>
     </w:rPr>
   </w:style>
-  <w:style w:type="paragraph" w:styleId="Overskrift3">
+  <w:style w:type="paragraph" w:styleId="Heading3">
     <w:name w:val="heading 3"/>
     <w:basedOn w:val="Normal"/>
     <w:next w:val="Normal"/>
-    <w:link w:val="Overskrift3Tegn"/>
+    <w:link w:val="Heading3Char"/>
     <w:uiPriority w:val="9"/>
     <w:unhideWhenUsed/>
     <w:qFormat/>
@@ -1364,13 +1421,13 @@
       <w:color w:val="4F81BD" w:themeColor="accent1"/>
     </w:rPr>
   </w:style>
-  <w:style w:type="character" w:default="1" w:styleId="Standardskriftforavsnitt">
+  <w:style w:type="character" w:default="1" w:styleId="DefaultParagraphFont">
     <w:name w:val="Default Paragraph Font"/>
     <w:uiPriority w:val="1"/>
     <w:semiHidden/>
     <w:unhideWhenUsed/>
   </w:style>
-  <w:style w:type="table" w:default="1" w:styleId="Vanligtabell">
+  <w:style w:type="table" w:default="1" w:styleId="TableNormal">
     <w:name w:val="Normal Table"/>
     <w:uiPriority w:val="99"/>
     <w:semiHidden/>
@@ -1385,17 +1442,17 @@
       </w:tblCellMar>
     </w:tblPr>
   </w:style>
-  <w:style w:type="numbering" w:default="1" w:styleId="Ingenliste">
+  <w:style w:type="numbering" w:default="1" w:styleId="NoList">
     <w:name w:val="No List"/>
     <w:uiPriority w:val="99"/>
     <w:semiHidden/>
     <w:unhideWhenUsed/>
   </w:style>
-  <w:style w:type="paragraph" w:styleId="Tittel">
+  <w:style w:type="paragraph" w:styleId="Title">
     <w:name w:val="Title"/>
     <w:basedOn w:val="Normal"/>
     <w:next w:val="Normal"/>
-    <w:link w:val="TittelTegn"/>
+    <w:link w:val="TitleChar"/>
     <w:uiPriority w:val="10"/>
     <w:qFormat/>
     <w:rsid w:val="00803F57"/>
@@ -1415,10 +1472,10 @@
       <w:szCs w:val="52"/>
     </w:rPr>
   </w:style>
-  <w:style w:type="character" w:customStyle="1" w:styleId="TittelTegn">
-    <w:name w:val="Tittel Tegn"/>
-    <w:basedOn w:val="Standardskriftforavsnitt"/>
-    <w:link w:val="Tittel"/>
+  <w:style w:type="character" w:customStyle="1" w:styleId="TitleChar">
+    <w:name w:val="Title Char"/>
+    <w:basedOn w:val="DefaultParagraphFont"/>
+    <w:link w:val="Title"/>
     <w:uiPriority w:val="10"/>
     <w:rsid w:val="00803F57"/>
     <w:rPr>
@@ -1431,10 +1488,10 @@
       <w:lang w:val="nb-NO"/>
     </w:rPr>
   </w:style>
-  <w:style w:type="character" w:customStyle="1" w:styleId="Overskrift1Tegn">
-    <w:name w:val="Overskrift 1 Tegn"/>
-    <w:basedOn w:val="Standardskriftforavsnitt"/>
-    <w:link w:val="Overskrift1"/>
+  <w:style w:type="character" w:customStyle="1" w:styleId="Heading1Char">
+    <w:name w:val="Heading 1 Char"/>
+    <w:basedOn w:val="DefaultParagraphFont"/>
+    <w:link w:val="Heading1"/>
     <w:uiPriority w:val="9"/>
     <w:rsid w:val="00803F57"/>
     <w:rPr>
@@ -1447,7 +1504,7 @@
       <w:lang w:val="nb-NO"/>
     </w:rPr>
   </w:style>
-  <w:style w:type="paragraph" w:styleId="Listeavsnitt">
+  <w:style w:type="paragraph" w:styleId="ListParagraph">
     <w:name w:val="List Paragraph"/>
     <w:basedOn w:val="Normal"/>
     <w:uiPriority w:val="34"/>
@@ -1458,10 +1515,10 @@
       <w:contextualSpacing/>
     </w:pPr>
   </w:style>
-  <w:style w:type="character" w:customStyle="1" w:styleId="Overskrift2Tegn">
-    <w:name w:val="Overskrift 2 Tegn"/>
-    <w:basedOn w:val="Standardskriftforavsnitt"/>
-    <w:link w:val="Overskrift2"/>
+  <w:style w:type="character" w:customStyle="1" w:styleId="Heading2Char">
+    <w:name w:val="Heading 2 Char"/>
+    <w:basedOn w:val="DefaultParagraphFont"/>
+    <w:link w:val="Heading2"/>
     <w:uiPriority w:val="9"/>
     <w:rsid w:val="00803F57"/>
     <w:rPr>
@@ -1474,10 +1531,10 @@
       <w:lang w:val="nb-NO"/>
     </w:rPr>
   </w:style>
-  <w:style w:type="character" w:customStyle="1" w:styleId="Overskrift3Tegn">
-    <w:name w:val="Overskrift 3 Tegn"/>
-    <w:basedOn w:val="Standardskriftforavsnitt"/>
-    <w:link w:val="Overskrift3"/>
+  <w:style w:type="character" w:customStyle="1" w:styleId="Heading3Char">
+    <w:name w:val="Heading 3 Char"/>
+    <w:basedOn w:val="DefaultParagraphFont"/>
+    <w:link w:val="Heading3"/>
     <w:uiPriority w:val="9"/>
     <w:rsid w:val="001C5898"/>
     <w:rPr>
@@ -1654,11 +1711,11 @@
       <w:lang w:val="nb-NO"/>
     </w:rPr>
   </w:style>
-  <w:style w:type="paragraph" w:styleId="Overskrift1">
+  <w:style w:type="paragraph" w:styleId="Heading1">
     <w:name w:val="heading 1"/>
     <w:basedOn w:val="Normal"/>
     <w:next w:val="Normal"/>
-    <w:link w:val="Overskrift1Tegn"/>
+    <w:link w:val="Heading1Char"/>
     <w:uiPriority w:val="9"/>
     <w:qFormat/>
     <w:rsid w:val="00803F57"/>
@@ -1677,11 +1734,11 @@
       <w:szCs w:val="28"/>
     </w:rPr>
   </w:style>
-  <w:style w:type="paragraph" w:styleId="Overskrift2">
+  <w:style w:type="paragraph" w:styleId="Heading2">
     <w:name w:val="heading 2"/>
     <w:basedOn w:val="Normal"/>
     <w:next w:val="Normal"/>
-    <w:link w:val="Overskrift2Tegn"/>
+    <w:link w:val="Heading2Char"/>
     <w:uiPriority w:val="9"/>
     <w:unhideWhenUsed/>
     <w:qFormat/>
@@ -1701,11 +1758,11 @@
       <w:szCs w:val="26"/>
     </w:rPr>
   </w:style>
-  <w:style w:type="paragraph" w:styleId="Overskrift3">
+  <w:style w:type="paragraph" w:styleId="Heading3">
     <w:name w:val="heading 3"/>
     <w:basedOn w:val="Normal"/>
     <w:next w:val="Normal"/>
-    <w:link w:val="Overskrift3Tegn"/>
+    <w:link w:val="Heading3Char"/>
     <w:uiPriority w:val="9"/>
     <w:unhideWhenUsed/>
     <w:qFormat/>
@@ -1723,13 +1780,13 @@
       <w:color w:val="4F81BD" w:themeColor="accent1"/>
     </w:rPr>
   </w:style>
-  <w:style w:type="character" w:default="1" w:styleId="Standardskriftforavsnitt">
+  <w:style w:type="character" w:default="1" w:styleId="DefaultParagraphFont">
     <w:name w:val="Default Paragraph Font"/>
     <w:uiPriority w:val="1"/>
     <w:semiHidden/>
     <w:unhideWhenUsed/>
   </w:style>
-  <w:style w:type="table" w:default="1" w:styleId="Vanligtabell">
+  <w:style w:type="table" w:default="1" w:styleId="TableNormal">
     <w:name w:val="Normal Table"/>
     <w:uiPriority w:val="99"/>
     <w:semiHidden/>
@@ -1744,17 +1801,17 @@
       </w:tblCellMar>
     </w:tblPr>
   </w:style>
-  <w:style w:type="numbering" w:default="1" w:styleId="Ingenliste">
+  <w:style w:type="numbering" w:default="1" w:styleId="NoList">
     <w:name w:val="No List"/>
     <w:uiPriority w:val="99"/>
     <w:semiHidden/>
     <w:unhideWhenUsed/>
   </w:style>
-  <w:style w:type="paragraph" w:styleId="Tittel">
+  <w:style w:type="paragraph" w:styleId="Title">
     <w:name w:val="Title"/>
     <w:basedOn w:val="Normal"/>
     <w:next w:val="Normal"/>
-    <w:link w:val="TittelTegn"/>
+    <w:link w:val="TitleChar"/>
     <w:uiPriority w:val="10"/>
     <w:qFormat/>
     <w:rsid w:val="00803F57"/>
@@ -1774,10 +1831,10 @@
       <w:szCs w:val="52"/>
     </w:rPr>
   </w:style>
-  <w:style w:type="character" w:customStyle="1" w:styleId="TittelTegn">
-    <w:name w:val="Tittel Tegn"/>
-    <w:basedOn w:val="Standardskriftforavsnitt"/>
-    <w:link w:val="Tittel"/>
+  <w:style w:type="character" w:customStyle="1" w:styleId="TitleChar">
+    <w:name w:val="Title Char"/>
+    <w:basedOn w:val="DefaultParagraphFont"/>
+    <w:link w:val="Title"/>
     <w:uiPriority w:val="10"/>
     <w:rsid w:val="00803F57"/>
     <w:rPr>
@@ -1790,10 +1847,10 @@
       <w:lang w:val="nb-NO"/>
     </w:rPr>
   </w:style>
-  <w:style w:type="character" w:customStyle="1" w:styleId="Overskrift1Tegn">
-    <w:name w:val="Overskrift 1 Tegn"/>
-    <w:basedOn w:val="Standardskriftforavsnitt"/>
-    <w:link w:val="Overskrift1"/>
+  <w:style w:type="character" w:customStyle="1" w:styleId="Heading1Char">
+    <w:name w:val="Heading 1 Char"/>
+    <w:basedOn w:val="DefaultParagraphFont"/>
+    <w:link w:val="Heading1"/>
     <w:uiPriority w:val="9"/>
     <w:rsid w:val="00803F57"/>
     <w:rPr>
@@ -1806,7 +1863,7 @@
       <w:lang w:val="nb-NO"/>
     </w:rPr>
   </w:style>
-  <w:style w:type="paragraph" w:styleId="Listeavsnitt">
+  <w:style w:type="paragraph" w:styleId="ListParagraph">
     <w:name w:val="List Paragraph"/>
     <w:basedOn w:val="Normal"/>
     <w:uiPriority w:val="34"/>
@@ -1817,10 +1874,10 @@
       <w:contextualSpacing/>
     </w:pPr>
   </w:style>
-  <w:style w:type="character" w:customStyle="1" w:styleId="Overskrift2Tegn">
-    <w:name w:val="Overskrift 2 Tegn"/>
-    <w:basedOn w:val="Standardskriftforavsnitt"/>
-    <w:link w:val="Overskrift2"/>
+  <w:style w:type="character" w:customStyle="1" w:styleId="Heading2Char">
+    <w:name w:val="Heading 2 Char"/>
+    <w:basedOn w:val="DefaultParagraphFont"/>
+    <w:link w:val="Heading2"/>
     <w:uiPriority w:val="9"/>
     <w:rsid w:val="00803F57"/>
     <w:rPr>
@@ -1833,10 +1890,10 @@
       <w:lang w:val="nb-NO"/>
     </w:rPr>
   </w:style>
-  <w:style w:type="character" w:customStyle="1" w:styleId="Overskrift3Tegn">
-    <w:name w:val="Overskrift 3 Tegn"/>
-    <w:basedOn w:val="Standardskriftforavsnitt"/>
-    <w:link w:val="Overskrift3"/>
+  <w:style w:type="character" w:customStyle="1" w:styleId="Heading3Char">
+    <w:name w:val="Heading 3 Char"/>
+    <w:basedOn w:val="DefaultParagraphFont"/>
+    <w:link w:val="Heading3"/>
     <w:uiPriority w:val="9"/>
     <w:rsid w:val="001C5898"/>
     <w:rPr>
@@ -2140,7 +2197,7 @@
 </file>
 
 <file path=customXml/itemProps1.xml><?xml version="1.0" encoding="utf-8"?>
-<ds:datastoreItem xmlns:ds="http://schemas.openxmlformats.org/officeDocument/2006/customXml" ds:itemID="{AAC34EE2-E1E7-4570-851B-CC23F9E6F7AA}">
+<ds:datastoreItem xmlns:ds="http://schemas.openxmlformats.org/officeDocument/2006/customXml" ds:itemID="{53525573-5CA0-4F7B-89B9-F40CD16EFFB4}">
   <ds:schemaRefs>
     <ds:schemaRef ds:uri="http://schemas.openxmlformats.org/officeDocument/2006/bibliography"/>
   </ds:schemaRefs>

</xml_diff>